<commit_message>
made changes in ui
</commit_message>
<xml_diff>
--- a/proj_doc_content.docx
+++ b/proj_doc_content.docx
@@ -1195,6 +1195,12 @@
           <w:lang w:val="en-US"/>
         </w:rPr>
       </w:pPr>
+      <w:r>
+        <w:rPr>
+          <w:lang w:val="en-US"/>
+        </w:rPr>
+        <w:tab/>
+      </w:r>
     </w:p>
     <w:p>
       <w:pPr>
@@ -16306,27 +16312,7 @@
           <w:szCs w:val="24"/>
           <w:lang w:val="en-US"/>
         </w:rPr>
-        <w:t>4.</w:t>
-      </w:r>
-      <w:r>
-        <w:rPr>
-          <w:rFonts w:ascii="Times New Roman" w:eastAsia="Times New Roman" w:hAnsi="Times New Roman" w:cs="Times New Roman"/>
-          <w:bCs/>
-          <w:sz w:val="24"/>
-          <w:szCs w:val="24"/>
-          <w:lang w:val="en-US"/>
-        </w:rPr>
-        <w:t xml:space="preserve"> </w:t>
-      </w:r>
-      <w:r>
-        <w:rPr>
-          <w:rFonts w:ascii="Times New Roman" w:eastAsia="Times New Roman" w:hAnsi="Times New Roman" w:cs="Times New Roman"/>
-          <w:bCs/>
-          <w:sz w:val="24"/>
-          <w:szCs w:val="24"/>
-          <w:lang w:val="en-US"/>
-        </w:rPr>
-        <w:t>Hyperparameter Tuning:</w:t>
+        <w:t>4. Hyperparameter Tuning:</w:t>
       </w:r>
     </w:p>
     <w:p>
@@ -21876,6 +21862,10 @@
 </file>
 
 <file path=customXml/item1.xml><?xml version="1.0" encoding="utf-8"?>
+<b:Sources xmlns:b="http://schemas.openxmlformats.org/officeDocument/2006/bibliography" xmlns="http://schemas.openxmlformats.org/officeDocument/2006/bibliography" SelectedStyle="\APASixthEditionOfficeOnline.xsl" StyleName="APA" Version="6"/>
+</file>
+
+<file path=customXml/item2.xml><?xml version="1.0" encoding="utf-8"?>
 <s:customData xmlns="http://www.wps.cn/officeDocument/2013/wpsCustomData" xmlns:s="http://www.wps.cn/officeDocument/2013/wpsCustomData">
   <customSectProps>
     <customSectPr/>
@@ -21886,22 +21876,18 @@
 </s:customData>
 </file>
 
-<file path=customXml/item2.xml><?xml version="1.0" encoding="utf-8"?>
-<b:Sources xmlns:b="http://schemas.openxmlformats.org/officeDocument/2006/bibliography" xmlns="http://schemas.openxmlformats.org/officeDocument/2006/bibliography" SelectedStyle="\APASixthEditionOfficeOnline.xsl" StyleName="APA" Version="6"/>
+<file path=customXml/itemProps1.xml><?xml version="1.0" encoding="utf-8"?>
+<ds:datastoreItem xmlns:ds="http://schemas.openxmlformats.org/officeDocument/2006/customXml" ds:itemID="{6158195B-D72F-4C2F-A63B-907EE0EA0F10}">
+  <ds:schemaRefs>
+    <ds:schemaRef ds:uri="http://schemas.openxmlformats.org/officeDocument/2006/bibliography"/>
+  </ds:schemaRefs>
+</ds:datastoreItem>
 </file>
 
-<file path=customXml/itemProps1.xml><?xml version="1.0" encoding="utf-8"?>
+<file path=customXml/itemProps2.xml><?xml version="1.0" encoding="utf-8"?>
 <ds:datastoreItem xmlns:ds="http://schemas.openxmlformats.org/officeDocument/2006/customXml" ds:itemID="{B1977F7D-205B-4081-913C-38D41E755F92}">
   <ds:schemaRefs>
     <ds:schemaRef ds:uri="http://www.wps.cn/officeDocument/2013/wpsCustomData"/>
   </ds:schemaRefs>
 </ds:datastoreItem>
-</file>
-
-<file path=customXml/itemProps2.xml><?xml version="1.0" encoding="utf-8"?>
-<ds:datastoreItem xmlns:ds="http://schemas.openxmlformats.org/officeDocument/2006/customXml" ds:itemID="{6158195B-D72F-4C2F-A63B-907EE0EA0F10}">
-  <ds:schemaRefs>
-    <ds:schemaRef ds:uri="http://schemas.openxmlformats.org/officeDocument/2006/bibliography"/>
-  </ds:schemaRefs>
-</ds:datastoreItem>
 </file>
</xml_diff>